<commit_message>
Update Modul Tugas Section 7 Video 15.docx
sedikit perubahan di bagian pendahuluan
</commit_message>
<xml_diff>
--- a/Modul Tugas Section 7 Video 15.docx
+++ b/Modul Tugas Section 7 Video 15.docx
@@ -1571,6 +1571,186 @@
           <w:szCs w:val="24"/>
           <w:lang w:val="en-US"/>
         </w:rPr>
+        <w:t>merupakan</w:t>
+      </w:r>
+      <w:proofErr w:type="spellEnd"/>
+      <w:r>
+        <w:rPr>
+          <w:sz w:val="24"/>
+          <w:szCs w:val="24"/>
+          <w:lang w:val="en-US"/>
+        </w:rPr>
+        <w:t xml:space="preserve"> </w:t>
+      </w:r>
+      <w:proofErr w:type="spellStart"/>
+      <w:r>
+        <w:rPr>
+          <w:sz w:val="24"/>
+          <w:szCs w:val="24"/>
+          <w:lang w:val="en-US"/>
+        </w:rPr>
+        <w:t>sebuah</w:t>
+      </w:r>
+      <w:proofErr w:type="spellEnd"/>
+      <w:r>
+        <w:rPr>
+          <w:sz w:val="24"/>
+          <w:szCs w:val="24"/>
+          <w:lang w:val="en-US"/>
+        </w:rPr>
+        <w:t xml:space="preserve"> </w:t>
+      </w:r>
+      <w:proofErr w:type="spellStart"/>
+      <w:r>
+        <w:rPr>
+          <w:sz w:val="24"/>
+          <w:szCs w:val="24"/>
+          <w:lang w:val="en-US"/>
+        </w:rPr>
+        <w:t>automasi</w:t>
+      </w:r>
+      <w:proofErr w:type="spellEnd"/>
+      <w:r>
+        <w:rPr>
+          <w:sz w:val="24"/>
+          <w:szCs w:val="24"/>
+          <w:lang w:val="en-US"/>
+        </w:rPr>
+        <w:t xml:space="preserve"> server </w:t>
+      </w:r>
+      <w:proofErr w:type="spellStart"/>
+      <w:r>
+        <w:rPr>
+          <w:sz w:val="24"/>
+          <w:szCs w:val="24"/>
+          <w:lang w:val="en-US"/>
+        </w:rPr>
+        <w:t>berbasis</w:t>
+      </w:r>
+      <w:proofErr w:type="spellEnd"/>
+      <w:r>
+        <w:rPr>
+          <w:sz w:val="24"/>
+          <w:szCs w:val="24"/>
+          <w:lang w:val="en-US"/>
+        </w:rPr>
+        <w:t xml:space="preserve"> </w:t>
+      </w:r>
+      <w:proofErr w:type="gramStart"/>
+      <w:r>
+        <w:rPr>
+          <w:sz w:val="24"/>
+          <w:szCs w:val="24"/>
+          <w:lang w:val="en-US"/>
+        </w:rPr>
+        <w:t>open source</w:t>
+      </w:r>
+      <w:proofErr w:type="gramEnd"/>
+      <w:r>
+        <w:rPr>
+          <w:sz w:val="24"/>
+          <w:szCs w:val="24"/>
+          <w:lang w:val="en-US"/>
+        </w:rPr>
+        <w:t xml:space="preserve"> yang </w:t>
+      </w:r>
+      <w:proofErr w:type="spellStart"/>
+      <w:r>
+        <w:rPr>
+          <w:sz w:val="24"/>
+          <w:szCs w:val="24"/>
+          <w:lang w:val="en-US"/>
+        </w:rPr>
+        <w:t>ditulis</w:t>
+      </w:r>
+      <w:proofErr w:type="spellEnd"/>
+      <w:r>
+        <w:rPr>
+          <w:sz w:val="24"/>
+          <w:szCs w:val="24"/>
+          <w:lang w:val="en-US"/>
+        </w:rPr>
+        <w:t xml:space="preserve"> </w:t>
+      </w:r>
+      <w:proofErr w:type="spellStart"/>
+      <w:r>
+        <w:rPr>
+          <w:sz w:val="24"/>
+          <w:szCs w:val="24"/>
+          <w:lang w:val="en-US"/>
+        </w:rPr>
+        <w:t>menggunakan</w:t>
+      </w:r>
+      <w:proofErr w:type="spellEnd"/>
+      <w:r>
+        <w:rPr>
+          <w:sz w:val="24"/>
+          <w:szCs w:val="24"/>
+          <w:lang w:val="en-US"/>
+        </w:rPr>
+        <w:t xml:space="preserve"> </w:t>
+      </w:r>
+      <w:proofErr w:type="spellStart"/>
+      <w:r>
+        <w:rPr>
+          <w:sz w:val="24"/>
+          <w:szCs w:val="24"/>
+          <w:lang w:val="en-US"/>
+        </w:rPr>
+        <w:t>bahasa</w:t>
+      </w:r>
+      <w:proofErr w:type="spellEnd"/>
+      <w:r>
+        <w:rPr>
+          <w:sz w:val="24"/>
+          <w:szCs w:val="24"/>
+          <w:lang w:val="en-US"/>
+        </w:rPr>
+        <w:t xml:space="preserve"> Java. Salah </w:t>
+      </w:r>
+      <w:proofErr w:type="spellStart"/>
+      <w:r>
+        <w:rPr>
+          <w:sz w:val="24"/>
+          <w:szCs w:val="24"/>
+          <w:lang w:val="en-US"/>
+        </w:rPr>
+        <w:t>satu</w:t>
+      </w:r>
+      <w:proofErr w:type="spellEnd"/>
+      <w:r>
+        <w:rPr>
+          <w:sz w:val="24"/>
+          <w:szCs w:val="24"/>
+          <w:lang w:val="en-US"/>
+        </w:rPr>
+        <w:t xml:space="preserve"> </w:t>
+      </w:r>
+      <w:proofErr w:type="spellStart"/>
+      <w:r>
+        <w:rPr>
+          <w:sz w:val="24"/>
+          <w:szCs w:val="24"/>
+          <w:lang w:val="en-US"/>
+        </w:rPr>
+        <w:t>kegunaan</w:t>
+      </w:r>
+      <w:proofErr w:type="spellEnd"/>
+      <w:r>
+        <w:rPr>
+          <w:sz w:val="24"/>
+          <w:szCs w:val="24"/>
+          <w:lang w:val="en-US"/>
+        </w:rPr>
+        <w:t xml:space="preserve"> Jenkins </w:t>
+      </w:r>
+      <w:proofErr w:type="spellStart"/>
+      <w:r>
+        <w:rPr>
+          <w:sz w:val="24"/>
+          <w:szCs w:val="24"/>
+          <w:lang w:val="en-US"/>
+        </w:rPr>
         <w:t>adalah</w:t>
       </w:r>
       <w:proofErr w:type="spellEnd"/>
@@ -1580,34 +1760,88 @@
           <w:szCs w:val="24"/>
           <w:lang w:val="en-US"/>
         </w:rPr>
-        <w:t xml:space="preserve"> server </w:t>
-      </w:r>
-      <w:proofErr w:type="spellStart"/>
-      <w:r>
-        <w:rPr>
-          <w:sz w:val="24"/>
-          <w:szCs w:val="24"/>
-          <w:lang w:val="en-US"/>
-        </w:rPr>
-        <w:t>otomatisasi</w:t>
-      </w:r>
-      <w:proofErr w:type="spellEnd"/>
-      <w:r>
-        <w:rPr>
-          <w:sz w:val="24"/>
-          <w:szCs w:val="24"/>
-          <w:lang w:val="en-US"/>
-        </w:rPr>
-        <w:t xml:space="preserve"> open source </w:t>
-      </w:r>
-      <w:proofErr w:type="spellStart"/>
-      <w:r>
-        <w:rPr>
-          <w:sz w:val="24"/>
-          <w:szCs w:val="24"/>
-          <w:lang w:val="en-US"/>
-        </w:rPr>
-        <w:t>mandiri</w:t>
+        <w:t xml:space="preserve"> </w:t>
+      </w:r>
+      <w:proofErr w:type="spellStart"/>
+      <w:r>
+        <w:rPr>
+          <w:sz w:val="24"/>
+          <w:szCs w:val="24"/>
+          <w:lang w:val="en-US"/>
+        </w:rPr>
+        <w:t>untuk</w:t>
+      </w:r>
+      <w:proofErr w:type="spellEnd"/>
+      <w:r>
+        <w:rPr>
+          <w:sz w:val="24"/>
+          <w:szCs w:val="24"/>
+          <w:lang w:val="en-US"/>
+        </w:rPr>
+        <w:t xml:space="preserve"> </w:t>
+      </w:r>
+      <w:proofErr w:type="spellStart"/>
+      <w:r>
+        <w:rPr>
+          <w:sz w:val="24"/>
+          <w:szCs w:val="24"/>
+          <w:lang w:val="en-US"/>
+        </w:rPr>
+        <w:t>mengimplementasikan</w:t>
+      </w:r>
+      <w:proofErr w:type="spellEnd"/>
+      <w:r>
+        <w:rPr>
+          <w:sz w:val="24"/>
+          <w:szCs w:val="24"/>
+          <w:lang w:val="en-US"/>
+        </w:rPr>
+        <w:t xml:space="preserve"> Continuous Integration dan </w:t>
+      </w:r>
+      <w:proofErr w:type="spellStart"/>
+      <w:r>
+        <w:rPr>
+          <w:sz w:val="24"/>
+          <w:szCs w:val="24"/>
+          <w:lang w:val="en-US"/>
+        </w:rPr>
+        <w:t>Continous</w:t>
+      </w:r>
+      <w:proofErr w:type="spellEnd"/>
+      <w:r>
+        <w:rPr>
+          <w:sz w:val="24"/>
+          <w:szCs w:val="24"/>
+          <w:lang w:val="en-US"/>
+        </w:rPr>
+        <w:t xml:space="preserve"> Delivery </w:t>
+      </w:r>
+      <w:proofErr w:type="spellStart"/>
+      <w:r>
+        <w:rPr>
+          <w:sz w:val="24"/>
+          <w:szCs w:val="24"/>
+          <w:lang w:val="en-US"/>
+        </w:rPr>
+        <w:t>atau</w:t>
+      </w:r>
+      <w:proofErr w:type="spellEnd"/>
+      <w:r>
+        <w:rPr>
+          <w:sz w:val="24"/>
+          <w:szCs w:val="24"/>
+          <w:lang w:val="en-US"/>
+        </w:rPr>
+        <w:t xml:space="preserve"> </w:t>
+      </w:r>
+      <w:proofErr w:type="spellStart"/>
+      <w:r>
+        <w:rPr>
+          <w:sz w:val="24"/>
+          <w:szCs w:val="24"/>
+          <w:lang w:val="en-US"/>
+        </w:rPr>
+        <w:t>biasa</w:t>
       </w:r>
       <w:proofErr w:type="spellEnd"/>
       <w:r>
@@ -1625,6 +1859,150 @@
           <w:szCs w:val="24"/>
           <w:lang w:val="en-US"/>
         </w:rPr>
+        <w:t>disebut</w:t>
+      </w:r>
+      <w:proofErr w:type="spellEnd"/>
+      <w:r>
+        <w:rPr>
+          <w:sz w:val="24"/>
+          <w:szCs w:val="24"/>
+          <w:lang w:val="en-US"/>
+        </w:rPr>
+        <w:t xml:space="preserve"> CI/CD proses. </w:t>
+      </w:r>
+      <w:proofErr w:type="spellStart"/>
+      <w:r>
+        <w:rPr>
+          <w:sz w:val="24"/>
+          <w:szCs w:val="24"/>
+          <w:lang w:val="en-US"/>
+        </w:rPr>
+        <w:t>lebih</w:t>
+      </w:r>
+      <w:proofErr w:type="spellEnd"/>
+      <w:r>
+        <w:rPr>
+          <w:sz w:val="24"/>
+          <w:szCs w:val="24"/>
+          <w:lang w:val="en-US"/>
+        </w:rPr>
+        <w:t xml:space="preserve"> </w:t>
+      </w:r>
+      <w:proofErr w:type="spellStart"/>
+      <w:r>
+        <w:rPr>
+          <w:sz w:val="24"/>
+          <w:szCs w:val="24"/>
+          <w:lang w:val="en-US"/>
+        </w:rPr>
+        <w:t>jelasnya</w:t>
+      </w:r>
+      <w:proofErr w:type="spellEnd"/>
+      <w:r>
+        <w:rPr>
+          <w:sz w:val="24"/>
+          <w:szCs w:val="24"/>
+          <w:lang w:val="en-US"/>
+        </w:rPr>
+        <w:t xml:space="preserve"> </w:t>
+      </w:r>
+      <w:proofErr w:type="spellStart"/>
+      <w:r>
+        <w:rPr>
+          <w:sz w:val="24"/>
+          <w:szCs w:val="24"/>
+          <w:lang w:val="en-US"/>
+        </w:rPr>
+        <w:t>jenkins</w:t>
+      </w:r>
+      <w:proofErr w:type="spellEnd"/>
+      <w:r>
+        <w:rPr>
+          <w:sz w:val="24"/>
+          <w:szCs w:val="24"/>
+          <w:lang w:val="en-US"/>
+        </w:rPr>
+        <w:t xml:space="preserve"> </w:t>
+      </w:r>
+      <w:proofErr w:type="spellStart"/>
+      <w:r>
+        <w:rPr>
+          <w:sz w:val="24"/>
+          <w:szCs w:val="24"/>
+          <w:lang w:val="en-US"/>
+        </w:rPr>
+        <w:t>memudahkan</w:t>
+      </w:r>
+      <w:proofErr w:type="spellEnd"/>
+      <w:r>
+        <w:rPr>
+          <w:sz w:val="24"/>
+          <w:szCs w:val="24"/>
+          <w:lang w:val="en-US"/>
+        </w:rPr>
+        <w:t xml:space="preserve"> </w:t>
+      </w:r>
+      <w:proofErr w:type="spellStart"/>
+      <w:r>
+        <w:rPr>
+          <w:sz w:val="24"/>
+          <w:szCs w:val="24"/>
+          <w:lang w:val="en-US"/>
+        </w:rPr>
+        <w:t>kita</w:t>
+      </w:r>
+      <w:proofErr w:type="spellEnd"/>
+      <w:r>
+        <w:rPr>
+          <w:sz w:val="24"/>
+          <w:szCs w:val="24"/>
+          <w:lang w:val="en-US"/>
+        </w:rPr>
+        <w:t xml:space="preserve"> </w:t>
+      </w:r>
+      <w:proofErr w:type="spellStart"/>
+      <w:r>
+        <w:rPr>
+          <w:sz w:val="24"/>
+          <w:szCs w:val="24"/>
+          <w:lang w:val="en-US"/>
+        </w:rPr>
+        <w:t>untuk</w:t>
+      </w:r>
+      <w:proofErr w:type="spellEnd"/>
+      <w:r>
+        <w:rPr>
+          <w:sz w:val="24"/>
+          <w:szCs w:val="24"/>
+          <w:lang w:val="en-US"/>
+        </w:rPr>
+        <w:t xml:space="preserve"> Proses </w:t>
+      </w:r>
+      <w:proofErr w:type="spellStart"/>
+      <w:r>
+        <w:rPr>
+          <w:sz w:val="24"/>
+          <w:szCs w:val="24"/>
+          <w:lang w:val="en-US"/>
+        </w:rPr>
+        <w:t>seperti</w:t>
+      </w:r>
+      <w:proofErr w:type="spellEnd"/>
+      <w:r>
+        <w:rPr>
+          <w:sz w:val="24"/>
+          <w:szCs w:val="24"/>
+          <w:lang w:val="en-US"/>
+        </w:rPr>
+        <w:t xml:space="preserve"> testing, building dan deployment yang </w:t>
+      </w:r>
+      <w:proofErr w:type="spellStart"/>
+      <w:r>
+        <w:rPr>
+          <w:sz w:val="24"/>
+          <w:szCs w:val="24"/>
+          <w:lang w:val="en-US"/>
+        </w:rPr>
         <w:t>dapat</w:t>
       </w:r>
       <w:proofErr w:type="spellEnd"/>
@@ -1643,436 +2021,6 @@
           <w:szCs w:val="24"/>
           <w:lang w:val="en-US"/>
         </w:rPr>
-        <w:t>digunakan</w:t>
-      </w:r>
-      <w:proofErr w:type="spellEnd"/>
-      <w:r>
-        <w:rPr>
-          <w:sz w:val="24"/>
-          <w:szCs w:val="24"/>
-          <w:lang w:val="en-US"/>
-        </w:rPr>
-        <w:t xml:space="preserve"> </w:t>
-      </w:r>
-      <w:proofErr w:type="spellStart"/>
-      <w:r>
-        <w:rPr>
-          <w:sz w:val="24"/>
-          <w:szCs w:val="24"/>
-          <w:lang w:val="en-US"/>
-        </w:rPr>
-        <w:t>untuk</w:t>
-      </w:r>
-      <w:proofErr w:type="spellEnd"/>
-      <w:r>
-        <w:rPr>
-          <w:sz w:val="24"/>
-          <w:szCs w:val="24"/>
-          <w:lang w:val="en-US"/>
-        </w:rPr>
-        <w:t xml:space="preserve"> </w:t>
-      </w:r>
-      <w:proofErr w:type="spellStart"/>
-      <w:r>
-        <w:rPr>
-          <w:sz w:val="24"/>
-          <w:szCs w:val="24"/>
-          <w:lang w:val="en-US"/>
-        </w:rPr>
-        <w:t>mengotomatiskan</w:t>
-      </w:r>
-      <w:proofErr w:type="spellEnd"/>
-      <w:r>
-        <w:rPr>
-          <w:sz w:val="24"/>
-          <w:szCs w:val="24"/>
-          <w:lang w:val="en-US"/>
-        </w:rPr>
-        <w:t xml:space="preserve"> </w:t>
-      </w:r>
-      <w:proofErr w:type="spellStart"/>
-      <w:r>
-        <w:rPr>
-          <w:sz w:val="24"/>
-          <w:szCs w:val="24"/>
-          <w:lang w:val="en-US"/>
-        </w:rPr>
-        <w:t>semua</w:t>
-      </w:r>
-      <w:proofErr w:type="spellEnd"/>
-      <w:r>
-        <w:rPr>
-          <w:sz w:val="24"/>
-          <w:szCs w:val="24"/>
-          <w:lang w:val="en-US"/>
-        </w:rPr>
-        <w:t xml:space="preserve"> </w:t>
-      </w:r>
-      <w:proofErr w:type="spellStart"/>
-      <w:r>
-        <w:rPr>
-          <w:sz w:val="24"/>
-          <w:szCs w:val="24"/>
-          <w:lang w:val="en-US"/>
-        </w:rPr>
-        <w:t>jenis</w:t>
-      </w:r>
-      <w:proofErr w:type="spellEnd"/>
-      <w:r>
-        <w:rPr>
-          <w:sz w:val="24"/>
-          <w:szCs w:val="24"/>
-          <w:lang w:val="en-US"/>
-        </w:rPr>
-        <w:t xml:space="preserve"> </w:t>
-      </w:r>
-      <w:proofErr w:type="spellStart"/>
-      <w:r>
-        <w:rPr>
-          <w:sz w:val="24"/>
-          <w:szCs w:val="24"/>
-          <w:lang w:val="en-US"/>
-        </w:rPr>
-        <w:t>tugas</w:t>
-      </w:r>
-      <w:proofErr w:type="spellEnd"/>
-      <w:r>
-        <w:rPr>
-          <w:sz w:val="24"/>
-          <w:szCs w:val="24"/>
-          <w:lang w:val="en-US"/>
-        </w:rPr>
-        <w:t xml:space="preserve"> yang </w:t>
-      </w:r>
-      <w:proofErr w:type="spellStart"/>
-      <w:r>
-        <w:rPr>
-          <w:sz w:val="24"/>
-          <w:szCs w:val="24"/>
-          <w:lang w:val="en-US"/>
-        </w:rPr>
-        <w:t>terkait</w:t>
-      </w:r>
-      <w:proofErr w:type="spellEnd"/>
-      <w:r>
-        <w:rPr>
-          <w:sz w:val="24"/>
-          <w:szCs w:val="24"/>
-          <w:lang w:val="en-US"/>
-        </w:rPr>
-        <w:t xml:space="preserve"> </w:t>
-      </w:r>
-      <w:proofErr w:type="spellStart"/>
-      <w:r>
-        <w:rPr>
-          <w:sz w:val="24"/>
-          <w:szCs w:val="24"/>
-          <w:lang w:val="en-US"/>
-        </w:rPr>
-        <w:t>dengan</w:t>
-      </w:r>
-      <w:proofErr w:type="spellEnd"/>
-      <w:r>
-        <w:rPr>
-          <w:sz w:val="24"/>
-          <w:szCs w:val="24"/>
-          <w:lang w:val="en-US"/>
-        </w:rPr>
-        <w:t xml:space="preserve"> </w:t>
-      </w:r>
-      <w:proofErr w:type="spellStart"/>
-      <w:r>
-        <w:rPr>
-          <w:sz w:val="24"/>
-          <w:szCs w:val="24"/>
-          <w:lang w:val="en-US"/>
-        </w:rPr>
-        <w:t>pembuatan</w:t>
-      </w:r>
-      <w:proofErr w:type="spellEnd"/>
-      <w:r>
-        <w:rPr>
-          <w:sz w:val="24"/>
-          <w:szCs w:val="24"/>
-          <w:lang w:val="en-US"/>
-        </w:rPr>
-        <w:t xml:space="preserve">, </w:t>
-      </w:r>
-      <w:proofErr w:type="spellStart"/>
-      <w:r>
-        <w:rPr>
-          <w:sz w:val="24"/>
-          <w:szCs w:val="24"/>
-          <w:lang w:val="en-US"/>
-        </w:rPr>
-        <w:t>pengujian</w:t>
-      </w:r>
-      <w:proofErr w:type="spellEnd"/>
-      <w:r>
-        <w:rPr>
-          <w:sz w:val="24"/>
-          <w:szCs w:val="24"/>
-          <w:lang w:val="en-US"/>
-        </w:rPr>
-        <w:t xml:space="preserve">, dan </w:t>
-      </w:r>
-      <w:proofErr w:type="spellStart"/>
-      <w:r>
-        <w:rPr>
-          <w:sz w:val="24"/>
-          <w:szCs w:val="24"/>
-          <w:lang w:val="en-US"/>
-        </w:rPr>
-        <w:t>pengiriman</w:t>
-      </w:r>
-      <w:proofErr w:type="spellEnd"/>
-      <w:r>
-        <w:rPr>
-          <w:sz w:val="24"/>
-          <w:szCs w:val="24"/>
-          <w:lang w:val="en-US"/>
-        </w:rPr>
-        <w:t xml:space="preserve"> </w:t>
-      </w:r>
-      <w:proofErr w:type="spellStart"/>
-      <w:r>
-        <w:rPr>
-          <w:sz w:val="24"/>
-          <w:szCs w:val="24"/>
-          <w:lang w:val="en-US"/>
-        </w:rPr>
-        <w:t>atau</w:t>
-      </w:r>
-      <w:proofErr w:type="spellEnd"/>
-      <w:r>
-        <w:rPr>
-          <w:sz w:val="24"/>
-          <w:szCs w:val="24"/>
-          <w:lang w:val="en-US"/>
-        </w:rPr>
-        <w:t xml:space="preserve"> </w:t>
-      </w:r>
-      <w:proofErr w:type="spellStart"/>
-      <w:r>
-        <w:rPr>
-          <w:sz w:val="24"/>
-          <w:szCs w:val="24"/>
-          <w:lang w:val="en-US"/>
-        </w:rPr>
-        <w:t>penerapan</w:t>
-      </w:r>
-      <w:proofErr w:type="spellEnd"/>
-      <w:r>
-        <w:rPr>
-          <w:sz w:val="24"/>
-          <w:szCs w:val="24"/>
-          <w:lang w:val="en-US"/>
-        </w:rPr>
-        <w:t xml:space="preserve"> </w:t>
-      </w:r>
-      <w:proofErr w:type="spellStart"/>
-      <w:r>
-        <w:rPr>
-          <w:sz w:val="24"/>
-          <w:szCs w:val="24"/>
-          <w:lang w:val="en-US"/>
-        </w:rPr>
-        <w:t>perangkat</w:t>
-      </w:r>
-      <w:proofErr w:type="spellEnd"/>
-      <w:r>
-        <w:rPr>
-          <w:sz w:val="24"/>
-          <w:szCs w:val="24"/>
-          <w:lang w:val="en-US"/>
-        </w:rPr>
-        <w:t xml:space="preserve"> </w:t>
-      </w:r>
-      <w:proofErr w:type="spellStart"/>
-      <w:r>
-        <w:rPr>
-          <w:sz w:val="24"/>
-          <w:szCs w:val="24"/>
-          <w:lang w:val="en-US"/>
-        </w:rPr>
-        <w:t>lunak</w:t>
-      </w:r>
-      <w:proofErr w:type="spellEnd"/>
-      <w:r>
-        <w:rPr>
-          <w:sz w:val="24"/>
-          <w:szCs w:val="24"/>
-          <w:lang w:val="en-US"/>
-        </w:rPr>
-        <w:t>.</w:t>
-      </w:r>
-      <w:r>
-        <w:rPr>
-          <w:sz w:val="24"/>
-          <w:szCs w:val="24"/>
-          <w:lang w:val="en-US"/>
-        </w:rPr>
-        <w:t xml:space="preserve"> </w:t>
-      </w:r>
-      <w:r>
-        <w:rPr>
-          <w:sz w:val="24"/>
-          <w:szCs w:val="24"/>
-          <w:lang w:val="en-US"/>
-        </w:rPr>
-        <w:t xml:space="preserve">Jenkins </w:t>
-      </w:r>
-      <w:proofErr w:type="spellStart"/>
-      <w:r>
-        <w:rPr>
-          <w:sz w:val="24"/>
-          <w:szCs w:val="24"/>
-          <w:lang w:val="en-US"/>
-        </w:rPr>
-        <w:t>dapat</w:t>
-      </w:r>
-      <w:proofErr w:type="spellEnd"/>
-      <w:r>
-        <w:rPr>
-          <w:sz w:val="24"/>
-          <w:szCs w:val="24"/>
-          <w:lang w:val="en-US"/>
-        </w:rPr>
-        <w:t xml:space="preserve"> </w:t>
-      </w:r>
-      <w:proofErr w:type="spellStart"/>
-      <w:r>
-        <w:rPr>
-          <w:sz w:val="24"/>
-          <w:szCs w:val="24"/>
-          <w:lang w:val="en-US"/>
-        </w:rPr>
-        <w:t>diinstal</w:t>
-      </w:r>
-      <w:proofErr w:type="spellEnd"/>
-      <w:r>
-        <w:rPr>
-          <w:sz w:val="24"/>
-          <w:szCs w:val="24"/>
-          <w:lang w:val="en-US"/>
-        </w:rPr>
-        <w:t xml:space="preserve"> </w:t>
-      </w:r>
-      <w:proofErr w:type="spellStart"/>
-      <w:r>
-        <w:rPr>
-          <w:sz w:val="24"/>
-          <w:szCs w:val="24"/>
-          <w:lang w:val="en-US"/>
-        </w:rPr>
-        <w:t>melalui</w:t>
-      </w:r>
-      <w:proofErr w:type="spellEnd"/>
-      <w:r>
-        <w:rPr>
-          <w:sz w:val="24"/>
-          <w:szCs w:val="24"/>
-          <w:lang w:val="en-US"/>
-        </w:rPr>
-        <w:t xml:space="preserve"> </w:t>
-      </w:r>
-      <w:proofErr w:type="spellStart"/>
-      <w:r>
-        <w:rPr>
-          <w:sz w:val="24"/>
-          <w:szCs w:val="24"/>
-          <w:lang w:val="en-US"/>
-        </w:rPr>
-        <w:t>paket</w:t>
-      </w:r>
-      <w:proofErr w:type="spellEnd"/>
-      <w:r>
-        <w:rPr>
-          <w:sz w:val="24"/>
-          <w:szCs w:val="24"/>
-          <w:lang w:val="en-US"/>
-        </w:rPr>
-        <w:t xml:space="preserve"> </w:t>
-      </w:r>
-      <w:proofErr w:type="spellStart"/>
-      <w:r>
-        <w:rPr>
-          <w:sz w:val="24"/>
-          <w:szCs w:val="24"/>
-          <w:lang w:val="en-US"/>
-        </w:rPr>
-        <w:t>sistem</w:t>
-      </w:r>
-      <w:proofErr w:type="spellEnd"/>
-      <w:r>
-        <w:rPr>
-          <w:sz w:val="24"/>
-          <w:szCs w:val="24"/>
-          <w:lang w:val="en-US"/>
-        </w:rPr>
-        <w:t xml:space="preserve"> </w:t>
-      </w:r>
-      <w:proofErr w:type="spellStart"/>
-      <w:r>
-        <w:rPr>
-          <w:sz w:val="24"/>
-          <w:szCs w:val="24"/>
-          <w:lang w:val="en-US"/>
-        </w:rPr>
-        <w:t>asli</w:t>
-      </w:r>
-      <w:proofErr w:type="spellEnd"/>
-      <w:r>
-        <w:rPr>
-          <w:sz w:val="24"/>
-          <w:szCs w:val="24"/>
-          <w:lang w:val="en-US"/>
-        </w:rPr>
-        <w:t xml:space="preserve">, Docker, </w:t>
-      </w:r>
-      <w:proofErr w:type="spellStart"/>
-      <w:r>
-        <w:rPr>
-          <w:sz w:val="24"/>
-          <w:szCs w:val="24"/>
-          <w:lang w:val="en-US"/>
-        </w:rPr>
-        <w:t>atau</w:t>
-      </w:r>
-      <w:proofErr w:type="spellEnd"/>
-      <w:r>
-        <w:rPr>
-          <w:sz w:val="24"/>
-          <w:szCs w:val="24"/>
-          <w:lang w:val="en-US"/>
-        </w:rPr>
-        <w:t xml:space="preserve"> </w:t>
-      </w:r>
-      <w:proofErr w:type="spellStart"/>
-      <w:r>
-        <w:rPr>
-          <w:sz w:val="24"/>
-          <w:szCs w:val="24"/>
-          <w:lang w:val="en-US"/>
-        </w:rPr>
-        <w:t>bahkan</w:t>
-      </w:r>
-      <w:proofErr w:type="spellEnd"/>
-      <w:r>
-        <w:rPr>
-          <w:sz w:val="24"/>
-          <w:szCs w:val="24"/>
-          <w:lang w:val="en-US"/>
-        </w:rPr>
-        <w:t xml:space="preserve"> </w:t>
-      </w:r>
-      <w:proofErr w:type="spellStart"/>
-      <w:r>
-        <w:rPr>
-          <w:sz w:val="24"/>
-          <w:szCs w:val="24"/>
-          <w:lang w:val="en-US"/>
-        </w:rPr>
         <w:t>dijalankan</w:t>
       </w:r>
       <w:proofErr w:type="spellEnd"/>
@@ -2109,79 +2057,7 @@
           <w:szCs w:val="24"/>
           <w:lang w:val="en-US"/>
         </w:rPr>
-        <w:t>mandiri</w:t>
-      </w:r>
-      <w:proofErr w:type="spellEnd"/>
-      <w:r>
-        <w:rPr>
-          <w:sz w:val="24"/>
-          <w:szCs w:val="24"/>
-          <w:lang w:val="en-US"/>
-        </w:rPr>
-        <w:t xml:space="preserve"> oleh </w:t>
-      </w:r>
-      <w:proofErr w:type="spellStart"/>
-      <w:r>
-        <w:rPr>
-          <w:sz w:val="24"/>
-          <w:szCs w:val="24"/>
-          <w:lang w:val="en-US"/>
-        </w:rPr>
-        <w:t>mesin</w:t>
-      </w:r>
-      <w:proofErr w:type="spellEnd"/>
-      <w:r>
-        <w:rPr>
-          <w:sz w:val="24"/>
-          <w:szCs w:val="24"/>
-          <w:lang w:val="en-US"/>
-        </w:rPr>
-        <w:t xml:space="preserve"> </w:t>
-      </w:r>
-      <w:proofErr w:type="spellStart"/>
-      <w:r>
-        <w:rPr>
-          <w:sz w:val="24"/>
-          <w:szCs w:val="24"/>
-          <w:lang w:val="en-US"/>
-        </w:rPr>
-        <w:t>apa</w:t>
-      </w:r>
-      <w:proofErr w:type="spellEnd"/>
-      <w:r>
-        <w:rPr>
-          <w:sz w:val="24"/>
-          <w:szCs w:val="24"/>
-          <w:lang w:val="en-US"/>
-        </w:rPr>
-        <w:t xml:space="preserve"> pun </w:t>
-      </w:r>
-      <w:proofErr w:type="spellStart"/>
-      <w:r>
-        <w:rPr>
-          <w:sz w:val="24"/>
-          <w:szCs w:val="24"/>
-          <w:lang w:val="en-US"/>
-        </w:rPr>
-        <w:t>dengan</w:t>
-      </w:r>
-      <w:proofErr w:type="spellEnd"/>
-      <w:r>
-        <w:rPr>
-          <w:sz w:val="24"/>
-          <w:szCs w:val="24"/>
-          <w:lang w:val="en-US"/>
-        </w:rPr>
-        <w:t xml:space="preserve"> Java Runtime Environment (JRE) yang </w:t>
-      </w:r>
-      <w:proofErr w:type="spellStart"/>
-      <w:r>
-        <w:rPr>
-          <w:sz w:val="24"/>
-          <w:szCs w:val="24"/>
-          <w:lang w:val="en-US"/>
-        </w:rPr>
-        <w:t>diinstal</w:t>
+        <w:t>otomatis</w:t>
       </w:r>
       <w:proofErr w:type="spellEnd"/>
       <w:r>
@@ -4949,530 +4825,6 @@
     </w:p>
     <w:p>
       <w:pPr>
-        <w:ind w:left="720" w:firstLine="720"/>
-        <w:jc w:val="both"/>
-        <w:rPr>
-          <w:sz w:val="24"/>
-          <w:szCs w:val="24"/>
-          <w:lang w:val="en-US"/>
-        </w:rPr>
-      </w:pPr>
-      <w:r>
-        <w:rPr>
-          <w:sz w:val="24"/>
-          <w:szCs w:val="24"/>
-          <w:lang w:val="en-US"/>
-        </w:rPr>
-        <w:t xml:space="preserve">Jenkins </w:t>
-      </w:r>
-      <w:proofErr w:type="spellStart"/>
-      <w:r>
-        <w:rPr>
-          <w:sz w:val="24"/>
-          <w:szCs w:val="24"/>
-          <w:lang w:val="en-US"/>
-        </w:rPr>
-        <w:t>merupakan</w:t>
-      </w:r>
-      <w:proofErr w:type="spellEnd"/>
-      <w:r>
-        <w:rPr>
-          <w:sz w:val="24"/>
-          <w:szCs w:val="24"/>
-          <w:lang w:val="en-US"/>
-        </w:rPr>
-        <w:t xml:space="preserve"> </w:t>
-      </w:r>
-      <w:proofErr w:type="spellStart"/>
-      <w:r>
-        <w:rPr>
-          <w:sz w:val="24"/>
-          <w:szCs w:val="24"/>
-          <w:lang w:val="en-US"/>
-        </w:rPr>
-        <w:t>sebuah</w:t>
-      </w:r>
-      <w:proofErr w:type="spellEnd"/>
-      <w:r>
-        <w:rPr>
-          <w:sz w:val="24"/>
-          <w:szCs w:val="24"/>
-          <w:lang w:val="en-US"/>
-        </w:rPr>
-        <w:t xml:space="preserve"> </w:t>
-      </w:r>
-      <w:proofErr w:type="spellStart"/>
-      <w:r>
-        <w:rPr>
-          <w:sz w:val="24"/>
-          <w:szCs w:val="24"/>
-          <w:lang w:val="en-US"/>
-        </w:rPr>
-        <w:t>automasi</w:t>
-      </w:r>
-      <w:proofErr w:type="spellEnd"/>
-      <w:r>
-        <w:rPr>
-          <w:sz w:val="24"/>
-          <w:szCs w:val="24"/>
-          <w:lang w:val="en-US"/>
-        </w:rPr>
-        <w:t xml:space="preserve"> server </w:t>
-      </w:r>
-      <w:proofErr w:type="spellStart"/>
-      <w:r>
-        <w:rPr>
-          <w:sz w:val="24"/>
-          <w:szCs w:val="24"/>
-          <w:lang w:val="en-US"/>
-        </w:rPr>
-        <w:t>berbasis</w:t>
-      </w:r>
-      <w:proofErr w:type="spellEnd"/>
-      <w:r>
-        <w:rPr>
-          <w:sz w:val="24"/>
-          <w:szCs w:val="24"/>
-          <w:lang w:val="en-US"/>
-        </w:rPr>
-        <w:t xml:space="preserve"> </w:t>
-      </w:r>
-      <w:proofErr w:type="gramStart"/>
-      <w:r>
-        <w:rPr>
-          <w:sz w:val="24"/>
-          <w:szCs w:val="24"/>
-          <w:lang w:val="en-US"/>
-        </w:rPr>
-        <w:t>open source</w:t>
-      </w:r>
-      <w:proofErr w:type="gramEnd"/>
-      <w:r>
-        <w:rPr>
-          <w:sz w:val="24"/>
-          <w:szCs w:val="24"/>
-          <w:lang w:val="en-US"/>
-        </w:rPr>
-        <w:t xml:space="preserve"> yang </w:t>
-      </w:r>
-      <w:proofErr w:type="spellStart"/>
-      <w:r>
-        <w:rPr>
-          <w:sz w:val="24"/>
-          <w:szCs w:val="24"/>
-          <w:lang w:val="en-US"/>
-        </w:rPr>
-        <w:t>ditulis</w:t>
-      </w:r>
-      <w:proofErr w:type="spellEnd"/>
-      <w:r>
-        <w:rPr>
-          <w:sz w:val="24"/>
-          <w:szCs w:val="24"/>
-          <w:lang w:val="en-US"/>
-        </w:rPr>
-        <w:t xml:space="preserve"> </w:t>
-      </w:r>
-      <w:proofErr w:type="spellStart"/>
-      <w:r>
-        <w:rPr>
-          <w:sz w:val="24"/>
-          <w:szCs w:val="24"/>
-          <w:lang w:val="en-US"/>
-        </w:rPr>
-        <w:t>menggunakan</w:t>
-      </w:r>
-      <w:proofErr w:type="spellEnd"/>
-      <w:r>
-        <w:rPr>
-          <w:sz w:val="24"/>
-          <w:szCs w:val="24"/>
-          <w:lang w:val="en-US"/>
-        </w:rPr>
-        <w:t xml:space="preserve"> </w:t>
-      </w:r>
-      <w:proofErr w:type="spellStart"/>
-      <w:r>
-        <w:rPr>
-          <w:sz w:val="24"/>
-          <w:szCs w:val="24"/>
-          <w:lang w:val="en-US"/>
-        </w:rPr>
-        <w:t>bahasa</w:t>
-      </w:r>
-      <w:proofErr w:type="spellEnd"/>
-      <w:r>
-        <w:rPr>
-          <w:sz w:val="24"/>
-          <w:szCs w:val="24"/>
-          <w:lang w:val="en-US"/>
-        </w:rPr>
-        <w:t xml:space="preserve"> Java. Salah </w:t>
-      </w:r>
-      <w:proofErr w:type="spellStart"/>
-      <w:r>
-        <w:rPr>
-          <w:sz w:val="24"/>
-          <w:szCs w:val="24"/>
-          <w:lang w:val="en-US"/>
-        </w:rPr>
-        <w:t>satu</w:t>
-      </w:r>
-      <w:proofErr w:type="spellEnd"/>
-      <w:r>
-        <w:rPr>
-          <w:sz w:val="24"/>
-          <w:szCs w:val="24"/>
-          <w:lang w:val="en-US"/>
-        </w:rPr>
-        <w:t xml:space="preserve"> </w:t>
-      </w:r>
-      <w:proofErr w:type="spellStart"/>
-      <w:r>
-        <w:rPr>
-          <w:sz w:val="24"/>
-          <w:szCs w:val="24"/>
-          <w:lang w:val="en-US"/>
-        </w:rPr>
-        <w:t>kegunaan</w:t>
-      </w:r>
-      <w:proofErr w:type="spellEnd"/>
-      <w:r>
-        <w:rPr>
-          <w:sz w:val="24"/>
-          <w:szCs w:val="24"/>
-          <w:lang w:val="en-US"/>
-        </w:rPr>
-        <w:t xml:space="preserve"> Jenkins </w:t>
-      </w:r>
-      <w:proofErr w:type="spellStart"/>
-      <w:r>
-        <w:rPr>
-          <w:sz w:val="24"/>
-          <w:szCs w:val="24"/>
-          <w:lang w:val="en-US"/>
-        </w:rPr>
-        <w:t>adalah</w:t>
-      </w:r>
-      <w:proofErr w:type="spellEnd"/>
-      <w:r>
-        <w:rPr>
-          <w:sz w:val="24"/>
-          <w:szCs w:val="24"/>
-          <w:lang w:val="en-US"/>
-        </w:rPr>
-        <w:t xml:space="preserve"> </w:t>
-      </w:r>
-      <w:proofErr w:type="spellStart"/>
-      <w:r>
-        <w:rPr>
-          <w:sz w:val="24"/>
-          <w:szCs w:val="24"/>
-          <w:lang w:val="en-US"/>
-        </w:rPr>
-        <w:t>untuk</w:t>
-      </w:r>
-      <w:proofErr w:type="spellEnd"/>
-      <w:r>
-        <w:rPr>
-          <w:sz w:val="24"/>
-          <w:szCs w:val="24"/>
-          <w:lang w:val="en-US"/>
-        </w:rPr>
-        <w:t xml:space="preserve"> </w:t>
-      </w:r>
-      <w:proofErr w:type="spellStart"/>
-      <w:r>
-        <w:rPr>
-          <w:sz w:val="24"/>
-          <w:szCs w:val="24"/>
-          <w:lang w:val="en-US"/>
-        </w:rPr>
-        <w:t>mengimplementasikan</w:t>
-      </w:r>
-      <w:proofErr w:type="spellEnd"/>
-      <w:r>
-        <w:rPr>
-          <w:sz w:val="24"/>
-          <w:szCs w:val="24"/>
-          <w:lang w:val="en-US"/>
-        </w:rPr>
-        <w:t xml:space="preserve"> Continuous Integration dan </w:t>
-      </w:r>
-      <w:proofErr w:type="spellStart"/>
-      <w:r>
-        <w:rPr>
-          <w:sz w:val="24"/>
-          <w:szCs w:val="24"/>
-          <w:lang w:val="en-US"/>
-        </w:rPr>
-        <w:t>Continous</w:t>
-      </w:r>
-      <w:proofErr w:type="spellEnd"/>
-      <w:r>
-        <w:rPr>
-          <w:sz w:val="24"/>
-          <w:szCs w:val="24"/>
-          <w:lang w:val="en-US"/>
-        </w:rPr>
-        <w:t xml:space="preserve"> Delivery </w:t>
-      </w:r>
-      <w:proofErr w:type="spellStart"/>
-      <w:r>
-        <w:rPr>
-          <w:sz w:val="24"/>
-          <w:szCs w:val="24"/>
-          <w:lang w:val="en-US"/>
-        </w:rPr>
-        <w:t>atau</w:t>
-      </w:r>
-      <w:proofErr w:type="spellEnd"/>
-      <w:r>
-        <w:rPr>
-          <w:sz w:val="24"/>
-          <w:szCs w:val="24"/>
-          <w:lang w:val="en-US"/>
-        </w:rPr>
-        <w:t xml:space="preserve"> </w:t>
-      </w:r>
-      <w:proofErr w:type="spellStart"/>
-      <w:r>
-        <w:rPr>
-          <w:sz w:val="24"/>
-          <w:szCs w:val="24"/>
-          <w:lang w:val="en-US"/>
-        </w:rPr>
-        <w:t>biasa</w:t>
-      </w:r>
-      <w:proofErr w:type="spellEnd"/>
-      <w:r>
-        <w:rPr>
-          <w:sz w:val="24"/>
-          <w:szCs w:val="24"/>
-          <w:lang w:val="en-US"/>
-        </w:rPr>
-        <w:t xml:space="preserve"> yang </w:t>
-      </w:r>
-      <w:proofErr w:type="spellStart"/>
-      <w:r>
-        <w:rPr>
-          <w:sz w:val="24"/>
-          <w:szCs w:val="24"/>
-          <w:lang w:val="en-US"/>
-        </w:rPr>
-        <w:t>disebut</w:t>
-      </w:r>
-      <w:proofErr w:type="spellEnd"/>
-      <w:r>
-        <w:rPr>
-          <w:sz w:val="24"/>
-          <w:szCs w:val="24"/>
-          <w:lang w:val="en-US"/>
-        </w:rPr>
-        <w:t xml:space="preserve"> CI/CD proses. </w:t>
-      </w:r>
-      <w:proofErr w:type="spellStart"/>
-      <w:r>
-        <w:rPr>
-          <w:sz w:val="24"/>
-          <w:szCs w:val="24"/>
-          <w:lang w:val="en-US"/>
-        </w:rPr>
-        <w:t>lebih</w:t>
-      </w:r>
-      <w:proofErr w:type="spellEnd"/>
-      <w:r>
-        <w:rPr>
-          <w:sz w:val="24"/>
-          <w:szCs w:val="24"/>
-          <w:lang w:val="en-US"/>
-        </w:rPr>
-        <w:t xml:space="preserve"> </w:t>
-      </w:r>
-      <w:proofErr w:type="spellStart"/>
-      <w:r>
-        <w:rPr>
-          <w:sz w:val="24"/>
-          <w:szCs w:val="24"/>
-          <w:lang w:val="en-US"/>
-        </w:rPr>
-        <w:t>jelasnya</w:t>
-      </w:r>
-      <w:proofErr w:type="spellEnd"/>
-      <w:r>
-        <w:rPr>
-          <w:sz w:val="24"/>
-          <w:szCs w:val="24"/>
-          <w:lang w:val="en-US"/>
-        </w:rPr>
-        <w:t xml:space="preserve"> </w:t>
-      </w:r>
-      <w:proofErr w:type="spellStart"/>
-      <w:r>
-        <w:rPr>
-          <w:sz w:val="24"/>
-          <w:szCs w:val="24"/>
-          <w:lang w:val="en-US"/>
-        </w:rPr>
-        <w:t>jenkins</w:t>
-      </w:r>
-      <w:proofErr w:type="spellEnd"/>
-      <w:r>
-        <w:rPr>
-          <w:sz w:val="24"/>
-          <w:szCs w:val="24"/>
-          <w:lang w:val="en-US"/>
-        </w:rPr>
-        <w:t xml:space="preserve"> </w:t>
-      </w:r>
-      <w:proofErr w:type="spellStart"/>
-      <w:r>
-        <w:rPr>
-          <w:sz w:val="24"/>
-          <w:szCs w:val="24"/>
-          <w:lang w:val="en-US"/>
-        </w:rPr>
-        <w:t>memudahkan</w:t>
-      </w:r>
-      <w:proofErr w:type="spellEnd"/>
-      <w:r>
-        <w:rPr>
-          <w:sz w:val="24"/>
-          <w:szCs w:val="24"/>
-          <w:lang w:val="en-US"/>
-        </w:rPr>
-        <w:t xml:space="preserve"> </w:t>
-      </w:r>
-      <w:proofErr w:type="spellStart"/>
-      <w:r>
-        <w:rPr>
-          <w:sz w:val="24"/>
-          <w:szCs w:val="24"/>
-          <w:lang w:val="en-US"/>
-        </w:rPr>
-        <w:t>kita</w:t>
-      </w:r>
-      <w:proofErr w:type="spellEnd"/>
-      <w:r>
-        <w:rPr>
-          <w:sz w:val="24"/>
-          <w:szCs w:val="24"/>
-          <w:lang w:val="en-US"/>
-        </w:rPr>
-        <w:t xml:space="preserve"> </w:t>
-      </w:r>
-      <w:proofErr w:type="spellStart"/>
-      <w:r>
-        <w:rPr>
-          <w:sz w:val="24"/>
-          <w:szCs w:val="24"/>
-          <w:lang w:val="en-US"/>
-        </w:rPr>
-        <w:t>untuk</w:t>
-      </w:r>
-      <w:proofErr w:type="spellEnd"/>
-      <w:r>
-        <w:rPr>
-          <w:sz w:val="24"/>
-          <w:szCs w:val="24"/>
-          <w:lang w:val="en-US"/>
-        </w:rPr>
-        <w:t xml:space="preserve"> Proses </w:t>
-      </w:r>
-      <w:proofErr w:type="spellStart"/>
-      <w:r>
-        <w:rPr>
-          <w:sz w:val="24"/>
-          <w:szCs w:val="24"/>
-          <w:lang w:val="en-US"/>
-        </w:rPr>
-        <w:t>seperti</w:t>
-      </w:r>
-      <w:proofErr w:type="spellEnd"/>
-      <w:r>
-        <w:rPr>
-          <w:sz w:val="24"/>
-          <w:szCs w:val="24"/>
-          <w:lang w:val="en-US"/>
-        </w:rPr>
-        <w:t xml:space="preserve"> testing, building dan deployment yang </w:t>
-      </w:r>
-      <w:proofErr w:type="spellStart"/>
-      <w:r>
-        <w:rPr>
-          <w:sz w:val="24"/>
-          <w:szCs w:val="24"/>
-          <w:lang w:val="en-US"/>
-        </w:rPr>
-        <w:t>dapat</w:t>
-      </w:r>
-      <w:proofErr w:type="spellEnd"/>
-      <w:r>
-        <w:rPr>
-          <w:sz w:val="24"/>
-          <w:szCs w:val="24"/>
-          <w:lang w:val="en-US"/>
-        </w:rPr>
-        <w:t xml:space="preserve"> </w:t>
-      </w:r>
-      <w:proofErr w:type="spellStart"/>
-      <w:r>
-        <w:rPr>
-          <w:sz w:val="24"/>
-          <w:szCs w:val="24"/>
-          <w:lang w:val="en-US"/>
-        </w:rPr>
-        <w:t>dijalankan</w:t>
-      </w:r>
-      <w:proofErr w:type="spellEnd"/>
-      <w:r>
-        <w:rPr>
-          <w:sz w:val="24"/>
-          <w:szCs w:val="24"/>
-          <w:lang w:val="en-US"/>
-        </w:rPr>
-        <w:t xml:space="preserve"> </w:t>
-      </w:r>
-      <w:proofErr w:type="spellStart"/>
-      <w:r>
-        <w:rPr>
-          <w:sz w:val="24"/>
-          <w:szCs w:val="24"/>
-          <w:lang w:val="en-US"/>
-        </w:rPr>
-        <w:t>secara</w:t>
-      </w:r>
-      <w:proofErr w:type="spellEnd"/>
-      <w:r>
-        <w:rPr>
-          <w:sz w:val="24"/>
-          <w:szCs w:val="24"/>
-          <w:lang w:val="en-US"/>
-        </w:rPr>
-        <w:t xml:space="preserve"> </w:t>
-      </w:r>
-      <w:proofErr w:type="spellStart"/>
-      <w:r>
-        <w:rPr>
-          <w:sz w:val="24"/>
-          <w:szCs w:val="24"/>
-          <w:lang w:val="en-US"/>
-        </w:rPr>
-        <w:t>otomatis</w:t>
-      </w:r>
-      <w:proofErr w:type="spellEnd"/>
-      <w:r>
-        <w:rPr>
-          <w:sz w:val="24"/>
-          <w:szCs w:val="24"/>
-          <w:lang w:val="en-US"/>
-        </w:rPr>
-        <w:t>.</w:t>
-      </w:r>
-    </w:p>
-    <w:p>
-      <w:pPr>
-        <w:ind w:left="576"/>
         <w:rPr>
           <w:lang w:val="en-US"/>
         </w:rPr>

</xml_diff>